<commit_message>
complete proposal, matplotlib pie chart
</commit_message>
<xml_diff>
--- a/projectProposal.docx
+++ b/projectProposal.docx
@@ -18,14 +18,19 @@
         </w:rPr>
         <w:t xml:space="preserve">2048 </w:t>
       </w:r>
-      <w:bookmarkStart w:id="0" w:name="_GoBack"/>
-      <w:bookmarkEnd w:id="0"/>
       <w:r>
         <w:rPr>
           <w:sz w:val="28"/>
           <w:szCs w:val="28"/>
         </w:rPr>
         <w:t>Pseudo-AI</w:t>
+      </w:r>
+      <w:r>
+        <w:rPr>
+          <w:sz w:val="28"/>
+          <w:szCs w:val="28"/>
+        </w:rPr>
+        <w:t xml:space="preserve"> Term Project Proposal</w:t>
       </w:r>
     </w:p>
     <w:p>
@@ -56,19 +61,40 @@
         <w:tab/>
       </w:r>
       <w:r>
-        <w:t>The purpose of this project is to create an open-sourced educational</w:t>
+        <w:t xml:space="preserve">The purpose of this project </w:t>
+      </w:r>
+      <w:r>
+        <w:t>“2048 Pseudo</w:t>
+      </w:r>
+      <w:r>
+        <w:t>-</w:t>
+      </w:r>
+      <w:r>
+        <w:t>AI”</w:t>
       </w:r>
       <w:r>
         <w:t xml:space="preserve"> </w:t>
       </w:r>
       <w:r>
+        <w:t>is to create an open-sourced educational</w:t>
+      </w:r>
+      <w:r>
+        <w:t xml:space="preserve"> </w:t>
+      </w:r>
+      <w:r>
         <w:t>game</w:t>
       </w:r>
       <w:r>
         <w:t xml:space="preserve"> of 2048</w:t>
       </w:r>
       <w:r>
-        <w:t xml:space="preserve"> that introduces the concept of algorithm-AI relationship with customizable algorithmic parameters</w:t>
+        <w:t xml:space="preserve"> that introduces the concept of algorithm</w:t>
+      </w:r>
+      <w:r>
+        <w:t xml:space="preserve">ic </w:t>
+      </w:r>
+      <w:r>
+        <w:t>AI relationship with customizable algorithmic parameters</w:t>
       </w:r>
       <w:r>
         <w:t xml:space="preserve"> written in </w:t>
@@ -100,7 +126,13 @@
       </w:r>
       <w:proofErr w:type="spellEnd"/>
       <w:r>
-        <w:t xml:space="preserve"> AI algorithm works and design their own parameters to better the algorithm.</w:t>
+        <w:t xml:space="preserve"> AI algorithm works and design their own parameters to</w:t>
+      </w:r>
+      <w:r>
+        <w:t xml:space="preserve"> alter the efficiency of</w:t>
+      </w:r>
+      <w:r>
+        <w:t xml:space="preserve"> the algorithm.</w:t>
       </w:r>
     </w:p>
     <w:p>
@@ -109,7 +141,13 @@
         <w:ind w:left="0" w:firstLine="720"/>
       </w:pPr>
       <w:r>
-        <w:t xml:space="preserve">Players will be given guidelines on how the top-down design of the AI algorithm is implemented, alter the totally customizable parameters of each helper function of the algorithm, and finally, </w:t>
+        <w:t xml:space="preserve">Players will be given guidelines on how the top-down design of the AI algorithm is implemented, </w:t>
+      </w:r>
+      <w:r>
+        <w:t xml:space="preserve">be able to </w:t>
+      </w:r>
+      <w:r>
+        <w:t xml:space="preserve">alter the totally customizable parameters of each helper function of the algorithm, and finally, </w:t>
       </w:r>
       <w:r>
         <w:t>test the efficiency of their strategies by running the algorithm many times and obtain the probability of highest scores.</w:t>
@@ -142,7 +180,13 @@
         <w:t xml:space="preserve"> </w:t>
       </w:r>
       <w:r>
-        <w:t>purpose of this AI algorithm</w:t>
+        <w:t xml:space="preserve">purpose </w:t>
+      </w:r>
+      <w:r>
+        <w:t xml:space="preserve">and mechanisms </w:t>
+      </w:r>
+      <w:r>
+        <w:t>of this AI algorithm</w:t>
       </w:r>
       <w:r>
         <w:t xml:space="preserve"> in solving</w:t>
@@ -298,7 +342,28 @@
       </w:r>
       <w:proofErr w:type="spellEnd"/>
       <w:r>
-        <w:t>. This file will also include guidelines on how to customize both the game and the algorithm.</w:t>
+        <w:t>.</w:t>
+      </w:r>
+      <w:r>
+        <w:t xml:space="preserve"> The main class will be the game state, namely the board matrix.</w:t>
+      </w:r>
+      <w:r>
+        <w:t xml:space="preserve"> The animation code </w:t>
+      </w:r>
+      <w:r>
+        <w:lastRenderedPageBreak/>
+        <w:t xml:space="preserve">will be written with </w:t>
+      </w:r>
+      <w:proofErr w:type="spellStart"/>
+      <w:r>
+        <w:t>tkinter</w:t>
+      </w:r>
+      <w:proofErr w:type="spellEnd"/>
+      <w:r>
+        <w:t xml:space="preserve"> functions.</w:t>
+      </w:r>
+      <w:r>
+        <w:t xml:space="preserve"> This file will also include guidelines on how to customize both the game and the algorithm.</w:t>
       </w:r>
     </w:p>
     <w:p>
@@ -311,7 +376,6 @@
         <w:spacing w:line="276" w:lineRule="auto"/>
       </w:pPr>
       <w:r>
-        <w:lastRenderedPageBreak/>
         <w:t xml:space="preserve">An </w:t>
       </w:r>
       <w:r>
@@ -319,6 +383,12 @@
       </w:r>
       <w:r>
         <w:t>.py file to solve the basic game of 2048.</w:t>
+      </w:r>
+      <w:r>
+        <w:t xml:space="preserve"> There will be a few functions for scoring individual aspects of a single game state, a sum function to evaluate and compute the final score of a single board, and a final recursive </w:t>
+      </w:r>
+      <w:r>
+        <w:t>function to implement the AI algorithm and give a single recommended step.</w:t>
       </w:r>
     </w:p>
     <w:p>
@@ -339,6 +409,12 @@
       <w:r>
         <w:t xml:space="preserve"> advancedMain.py file to make the game entirely customizable, including features like different numbers of base tiles and multiple boards.</w:t>
       </w:r>
+      <w:r>
+        <w:t xml:space="preserve"> This will include more similar functions and objects from __init__.py, but with more customizable parameters all considered and written in objects</w:t>
+      </w:r>
+      <w:r>
+        <w:t>.</w:t>
+      </w:r>
     </w:p>
     <w:p>
       <w:pPr>
@@ -351,6 +427,32 @@
       </w:pPr>
       <w:r>
         <w:t>An advancedAI.py file to solve the advanced game mechanisms.</w:t>
+      </w:r>
+      <w:r>
+        <w:t xml:space="preserve"> This will also be </w:t>
+      </w:r>
+      <w:proofErr w:type="gramStart"/>
+      <w:r>
+        <w:t>similar to</w:t>
+      </w:r>
+      <w:proofErr w:type="gramEnd"/>
+      <w:r>
+        <w:t xml:space="preserve"> the file ai.py. </w:t>
+      </w:r>
+      <w:r>
+        <w:t>H</w:t>
+      </w:r>
+      <w:r>
+        <w:t>owever</w:t>
+      </w:r>
+      <w:r>
+        <w:t xml:space="preserve">, it will </w:t>
+      </w:r>
+      <w:r>
+        <w:t>make the individual scoring functions more customizable and the whole recursive process more tuned to the customizable parameters that the users will want to</w:t>
+      </w:r>
+      <w:r>
+        <w:t xml:space="preserve"> specify.</w:t>
       </w:r>
     </w:p>
     <w:p>
@@ -418,6 +520,24 @@
       <w:r>
         <w:t>ing process.</w:t>
       </w:r>
+      <w:r>
+        <w:t xml:space="preserve"> Moreover, there must be </w:t>
+      </w:r>
+      <w:r>
+        <w:t>functions</w:t>
+      </w:r>
+      <w:r>
+        <w:t xml:space="preserve"> to</w:t>
+      </w:r>
+      <w:r>
+        <w:t xml:space="preserve"> take and</w:t>
+      </w:r>
+      <w:r>
+        <w:t xml:space="preserve"> validate the users’ inputs </w:t>
+      </w:r>
+      <w:r>
+        <w:t>and create new objects using these parameters accordingly.</w:t>
+      </w:r>
     </w:p>
     <w:p>
       <w:pPr>
@@ -488,9 +608,238 @@
     </w:p>
     <w:p>
       <w:pPr>
-        <w:spacing w:line="276" w:lineRule="auto"/>
-        <w:ind w:left="0"/>
-      </w:pPr>
+        <w:pStyle w:val="ListParagraph"/>
+        <w:numPr>
+          <w:ilvl w:val="0"/>
+          <w:numId w:val="2"/>
+        </w:numPr>
+        <w:spacing w:line="276" w:lineRule="auto"/>
+      </w:pPr>
+      <w:r>
+        <w:t>By TP1, the project should feature:</w:t>
+      </w:r>
+    </w:p>
+    <w:p>
+      <w:pPr>
+        <w:pStyle w:val="ListParagraph"/>
+        <w:numPr>
+          <w:ilvl w:val="1"/>
+          <w:numId w:val="2"/>
+        </w:numPr>
+        <w:spacing w:line="276" w:lineRule="auto"/>
+      </w:pPr>
+      <w:r>
+        <w:t>A functional game of 2048</w:t>
+      </w:r>
+    </w:p>
+    <w:p>
+      <w:pPr>
+        <w:pStyle w:val="ListParagraph"/>
+        <w:numPr>
+          <w:ilvl w:val="1"/>
+          <w:numId w:val="2"/>
+        </w:numPr>
+        <w:spacing w:line="276" w:lineRule="auto"/>
+      </w:pPr>
+      <w:r>
+        <w:t xml:space="preserve">A working </w:t>
+      </w:r>
+      <w:proofErr w:type="spellStart"/>
+      <w:r>
+        <w:t>expectimax</w:t>
+      </w:r>
+      <w:proofErr w:type="spellEnd"/>
+      <w:r>
+        <w:t xml:space="preserve"> algorithm with a general evaluation function supported by </w:t>
+      </w:r>
+      <w:proofErr w:type="gramStart"/>
+      <w:r>
+        <w:t>a number of</w:t>
+      </w:r>
+      <w:proofErr w:type="gramEnd"/>
+      <w:r>
+        <w:t xml:space="preserve"> scoring helper functions</w:t>
+      </w:r>
+      <w:r>
+        <w:t>.</w:t>
+      </w:r>
+    </w:p>
+    <w:p>
+      <w:pPr>
+        <w:pStyle w:val="ListParagraph"/>
+        <w:numPr>
+          <w:ilvl w:val="1"/>
+          <w:numId w:val="2"/>
+        </w:numPr>
+        <w:spacing w:line="276" w:lineRule="auto"/>
+      </w:pPr>
+      <w:r>
+        <w:t>The game should be entirely playable, and the AI should perform reasonable, doing as well as a normal human would do.</w:t>
+      </w:r>
+    </w:p>
+    <w:p>
+      <w:pPr>
+        <w:pStyle w:val="ListParagraph"/>
+        <w:numPr>
+          <w:ilvl w:val="0"/>
+          <w:numId w:val="2"/>
+        </w:numPr>
+        <w:spacing w:line="276" w:lineRule="auto"/>
+      </w:pPr>
+      <w:r>
+        <w:t>By TP2, the project should feature:</w:t>
+      </w:r>
+    </w:p>
+    <w:p>
+      <w:pPr>
+        <w:pStyle w:val="ListParagraph"/>
+        <w:numPr>
+          <w:ilvl w:val="1"/>
+          <w:numId w:val="2"/>
+        </w:numPr>
+        <w:spacing w:line="276" w:lineRule="auto"/>
+      </w:pPr>
+      <w:r>
+        <w:t>A GUI that allows users to input their customized parameters</w:t>
+      </w:r>
+      <w:r>
+        <w:t xml:space="preserve"> that will also be validated to</w:t>
+      </w:r>
+      <w:r>
+        <w:t xml:space="preserve"> have</w:t>
+      </w:r>
+      <w:r>
+        <w:t xml:space="preserve"> a reasonable game</w:t>
+      </w:r>
+      <w:r>
+        <w:t>.</w:t>
+      </w:r>
+    </w:p>
+    <w:p>
+      <w:pPr>
+        <w:pStyle w:val="ListParagraph"/>
+        <w:numPr>
+          <w:ilvl w:val="1"/>
+          <w:numId w:val="2"/>
+        </w:numPr>
+        <w:spacing w:line="276" w:lineRule="auto"/>
+      </w:pPr>
+      <w:r>
+        <w:lastRenderedPageBreak/>
+        <w:t>Functions and objects that take in valid inputs and re-construct the game accordingly. Now the game state should be able to have different base numbers (3 or 5,) different sizes of boards, and multiple boards</w:t>
+      </w:r>
+      <w:r>
+        <w:t xml:space="preserve"> simultaneously.</w:t>
+      </w:r>
+    </w:p>
+    <w:p>
+      <w:pPr>
+        <w:pStyle w:val="ListParagraph"/>
+        <w:numPr>
+          <w:ilvl w:val="1"/>
+          <w:numId w:val="2"/>
+        </w:numPr>
+        <w:spacing w:line="276" w:lineRule="auto"/>
+      </w:pPr>
+      <w:r>
+        <w:t xml:space="preserve">The algorithm should be able to adapt to the inputs and </w:t>
+      </w:r>
+      <w:r>
+        <w:t xml:space="preserve">calculate the best </w:t>
+      </w:r>
+      <w:r>
+        <w:t>moves</w:t>
+      </w:r>
+      <w:r>
+        <w:t xml:space="preserve"> accordingly.</w:t>
+      </w:r>
+      <w:r>
+        <w:t xml:space="preserve"> This will require OOP design for customizable calculations of many </w:t>
+      </w:r>
+      <w:r>
+        <w:t>changes in boards, as mentioned above</w:t>
+      </w:r>
+      <w:r>
+        <w:t>.</w:t>
+      </w:r>
+    </w:p>
+    <w:p>
+      <w:pPr>
+        <w:pStyle w:val="ListParagraph"/>
+        <w:numPr>
+          <w:ilvl w:val="0"/>
+          <w:numId w:val="2"/>
+        </w:numPr>
+        <w:spacing w:line="276" w:lineRule="auto"/>
+      </w:pPr>
+      <w:r>
+        <w:t>By TP3, the project should feature:</w:t>
+      </w:r>
+    </w:p>
+    <w:p>
+      <w:pPr>
+        <w:pStyle w:val="ListParagraph"/>
+        <w:numPr>
+          <w:ilvl w:val="1"/>
+          <w:numId w:val="2"/>
+        </w:numPr>
+        <w:spacing w:line="276" w:lineRule="auto"/>
+      </w:pPr>
+      <w:r>
+        <w:t>A user-friendly collection of guidelines that explain the fundamental game mechanisms, the AI algorithms, and how they can change and test the parameters.</w:t>
+      </w:r>
+    </w:p>
+    <w:p>
+      <w:pPr>
+        <w:pStyle w:val="ListParagraph"/>
+        <w:numPr>
+          <w:ilvl w:val="1"/>
+          <w:numId w:val="2"/>
+        </w:numPr>
+        <w:spacing w:line="276" w:lineRule="auto"/>
+      </w:pPr>
+      <w:r>
+        <w:t>There will also be general strate</w:t>
+      </w:r>
+      <w:r>
+        <w:t xml:space="preserve">gic instructions on how to </w:t>
+      </w:r>
+      <w:r>
+        <w:t>get higher scores</w:t>
+      </w:r>
+      <w:r>
+        <w:t>. More advanced instructions will also be provided on how to change the source code.</w:t>
+      </w:r>
+    </w:p>
+    <w:p>
+      <w:pPr>
+        <w:pStyle w:val="ListParagraph"/>
+        <w:numPr>
+          <w:ilvl w:val="1"/>
+          <w:numId w:val="2"/>
+        </w:numPr>
+        <w:spacing w:line="276" w:lineRule="auto"/>
+      </w:pPr>
+      <w:r>
+        <w:t xml:space="preserve">Most importantly, debug the already complex customization and improve overall efficiency and accessibility. For example, advanced </w:t>
+      </w:r>
+      <w:proofErr w:type="spellStart"/>
+      <w:r>
+        <w:t>tkinter</w:t>
+      </w:r>
+      <w:proofErr w:type="spellEnd"/>
+      <w:r>
+        <w:t xml:space="preserve"> design may be used such as buttons, scrollers, and pop</w:t>
+      </w:r>
+      <w:r>
+        <w:t>-up</w:t>
+      </w:r>
+      <w:r>
+        <w:t xml:space="preserve"> windows</w:t>
+      </w:r>
+      <w:r>
+        <w:t>.</w:t>
+      </w:r>
     </w:p>
     <w:p>
       <w:pPr>
@@ -521,10 +870,56 @@
         <w:t>The entire project will be open-sourced</w:t>
       </w:r>
       <w:r>
-        <w:t xml:space="preserve"> and constantly backed up</w:t>
-      </w:r>
-      <w:r>
-        <w:t xml:space="preserve"> on GitHub.</w:t>
+        <w:t xml:space="preserve"> </w:t>
+      </w:r>
+      <w:r>
+        <w:t>on GitHub.</w:t>
+      </w:r>
+      <w:r>
+        <w:t xml:space="preserve"> I will consistently back up and document my progress using GitHub Desktop.</w:t>
+      </w:r>
+    </w:p>
+    <w:p>
+      <w:pPr>
+        <w:spacing w:line="276" w:lineRule="auto"/>
+        <w:ind w:left="0"/>
+      </w:pPr>
+      <w:r>
+        <w:drawing>
+          <wp:inline distT="0" distB="0" distL="0" distR="0" wp14:anchorId="0D664A69" wp14:editId="29A8B794">
+            <wp:extent cx="5943600" cy="3149600"/>
+            <wp:effectExtent l="0" t="0" r="0" b="0"/>
+            <wp:docPr id="1" name="Picture 1"/>
+            <wp:cNvGraphicFramePr>
+              <a:graphicFrameLocks xmlns:a="http://schemas.openxmlformats.org/drawingml/2006/main" noChangeAspect="1"/>
+            </wp:cNvGraphicFramePr>
+            <a:graphic xmlns:a="http://schemas.openxmlformats.org/drawingml/2006/main">
+              <a:graphicData uri="http://schemas.openxmlformats.org/drawingml/2006/picture">
+                <pic:pic xmlns:pic="http://schemas.openxmlformats.org/drawingml/2006/picture">
+                  <pic:nvPicPr>
+                    <pic:cNvPr id="1" name=""/>
+                    <pic:cNvPicPr/>
+                  </pic:nvPicPr>
+                  <pic:blipFill>
+                    <a:blip r:embed="rId5"/>
+                    <a:stretch>
+                      <a:fillRect/>
+                    </a:stretch>
+                  </pic:blipFill>
+                  <pic:spPr>
+                    <a:xfrm>
+                      <a:off x="0" y="0"/>
+                      <a:ext cx="5943600" cy="3149600"/>
+                    </a:xfrm>
+                    <a:prstGeom prst="rect">
+                      <a:avLst/>
+                    </a:prstGeom>
+                  </pic:spPr>
+                </pic:pic>
+              </a:graphicData>
+            </a:graphic>
+          </wp:inline>
+        </w:drawing>
       </w:r>
     </w:p>
     <w:p>
@@ -536,12 +931,12 @@
         <w:tab/>
         <w:t xml:space="preserve">URL: </w:t>
       </w:r>
-      <w:hyperlink r:id="rId5" w:history="1">
+      <w:hyperlink r:id="rId6" w:history="1">
         <w:r>
           <w:rPr>
             <w:rStyle w:val="Hyperlink"/>
           </w:rPr>
-          <w:t>https://github.com/philxhuang/AI2048</w:t>
+          <w:t>https://github.com/philxhuang/2048pseudoAI</w:t>
         </w:r>
       </w:hyperlink>
     </w:p>
@@ -556,7 +951,23 @@
           <w:sz w:val="28"/>
           <w:szCs w:val="28"/>
         </w:rPr>
-        <w:t>Module List</w:t>
+        <w:t xml:space="preserve">Module </w:t>
+      </w:r>
+      <w:r>
+        <w:rPr>
+          <w:b/>
+          <w:sz w:val="28"/>
+          <w:szCs w:val="28"/>
+        </w:rPr>
+        <w:t xml:space="preserve">&amp; Dependency </w:t>
+      </w:r>
+      <w:r>
+        <w:rPr>
+          <w:b/>
+          <w:sz w:val="28"/>
+          <w:szCs w:val="28"/>
+        </w:rPr>
+        <w:t>List</w:t>
       </w:r>
     </w:p>
     <w:p>
@@ -564,6 +975,37 @@
         <w:spacing w:line="276" w:lineRule="auto"/>
         <w:ind w:left="0"/>
       </w:pPr>
+      <w:r>
+        <w:lastRenderedPageBreak/>
+        <w:tab/>
+        <w:t xml:space="preserve">Internal: basics, </w:t>
+      </w:r>
+      <w:proofErr w:type="spellStart"/>
+      <w:r>
+        <w:t>tkinter</w:t>
+      </w:r>
+      <w:proofErr w:type="spellEnd"/>
+      <w:r>
+        <w:t>, threading</w:t>
+      </w:r>
+    </w:p>
+    <w:p>
+      <w:pPr>
+        <w:spacing w:line="276" w:lineRule="auto"/>
+        <w:ind w:left="0"/>
+      </w:pPr>
+      <w:r>
+        <w:tab/>
+        <w:t>External: matplotlib</w:t>
+      </w:r>
+    </w:p>
+    <w:p>
+      <w:pPr>
+        <w:spacing w:line="276" w:lineRule="auto"/>
+        <w:ind w:left="0"/>
+      </w:pPr>
+      <w:bookmarkStart w:id="0" w:name="_GoBack"/>
+      <w:bookmarkEnd w:id="0"/>
     </w:p>
     <w:sectPr>
       <w:pgSz w:w="12240" w:h="15840"/>
@@ -666,8 +1108,100 @@
       </w:pPr>
     </w:lvl>
   </w:abstractNum>
+  <w:abstractNum w:abstractNumId="1" w15:restartNumberingAfterBreak="0">
+    <w:nsid w:val="761C4EF5"/>
+    <w:multiLevelType w:val="hybridMultilevel"/>
+    <w:tmpl w:val="93ACAEA8"/>
+    <w:lvl w:ilvl="0" w:tplc="04090011">
+      <w:start w:val="1"/>
+      <w:numFmt w:val="decimal"/>
+      <w:lvlText w:val="%1)"/>
+      <w:lvlJc w:val="left"/>
+      <w:pPr>
+        <w:ind w:left="720" w:hanging="360"/>
+      </w:pPr>
+      <w:rPr>
+        <w:rFonts w:hint="default"/>
+      </w:rPr>
+    </w:lvl>
+    <w:lvl w:ilvl="1" w:tplc="04090017">
+      <w:start w:val="1"/>
+      <w:numFmt w:val="lowerLetter"/>
+      <w:lvlText w:val="%2)"/>
+      <w:lvlJc w:val="left"/>
+      <w:pPr>
+        <w:ind w:left="1440" w:hanging="360"/>
+      </w:pPr>
+    </w:lvl>
+    <w:lvl w:ilvl="2" w:tplc="0409001B">
+      <w:start w:val="1"/>
+      <w:numFmt w:val="lowerRoman"/>
+      <w:lvlText w:val="%3."/>
+      <w:lvlJc w:val="right"/>
+      <w:pPr>
+        <w:ind w:left="2160" w:hanging="180"/>
+      </w:pPr>
+    </w:lvl>
+    <w:lvl w:ilvl="3" w:tplc="0409000F" w:tentative="1">
+      <w:start w:val="1"/>
+      <w:numFmt w:val="decimal"/>
+      <w:lvlText w:val="%4."/>
+      <w:lvlJc w:val="left"/>
+      <w:pPr>
+        <w:ind w:left="2880" w:hanging="360"/>
+      </w:pPr>
+    </w:lvl>
+    <w:lvl w:ilvl="4" w:tplc="04090019" w:tentative="1">
+      <w:start w:val="1"/>
+      <w:numFmt w:val="lowerLetter"/>
+      <w:lvlText w:val="%5."/>
+      <w:lvlJc w:val="left"/>
+      <w:pPr>
+        <w:ind w:left="3600" w:hanging="360"/>
+      </w:pPr>
+    </w:lvl>
+    <w:lvl w:ilvl="5" w:tplc="0409001B" w:tentative="1">
+      <w:start w:val="1"/>
+      <w:numFmt w:val="lowerRoman"/>
+      <w:lvlText w:val="%6."/>
+      <w:lvlJc w:val="right"/>
+      <w:pPr>
+        <w:ind w:left="4320" w:hanging="180"/>
+      </w:pPr>
+    </w:lvl>
+    <w:lvl w:ilvl="6" w:tplc="0409000F" w:tentative="1">
+      <w:start w:val="1"/>
+      <w:numFmt w:val="decimal"/>
+      <w:lvlText w:val="%7."/>
+      <w:lvlJc w:val="left"/>
+      <w:pPr>
+        <w:ind w:left="5040" w:hanging="360"/>
+      </w:pPr>
+    </w:lvl>
+    <w:lvl w:ilvl="7" w:tplc="04090019" w:tentative="1">
+      <w:start w:val="1"/>
+      <w:numFmt w:val="lowerLetter"/>
+      <w:lvlText w:val="%8."/>
+      <w:lvlJc w:val="left"/>
+      <w:pPr>
+        <w:ind w:left="5760" w:hanging="360"/>
+      </w:pPr>
+    </w:lvl>
+    <w:lvl w:ilvl="8" w:tplc="0409001B" w:tentative="1">
+      <w:start w:val="1"/>
+      <w:numFmt w:val="lowerRoman"/>
+      <w:lvlText w:val="%9."/>
+      <w:lvlJc w:val="right"/>
+      <w:pPr>
+        <w:ind w:left="6480" w:hanging="180"/>
+      </w:pPr>
+    </w:lvl>
+  </w:abstractNum>
   <w:num w:numId="1">
     <w:abstractNumId w:val="0"/>
+  </w:num>
+  <w:num w:numId="2">
+    <w:abstractNumId w:val="1"/>
   </w:num>
 </w:numbering>
 </file>
@@ -1123,6 +1657,36 @@
       <w:u w:val="single"/>
     </w:rPr>
   </w:style>
+  <w:style w:type="paragraph" w:styleId="BalloonText">
+    <w:name w:val="Balloon Text"/>
+    <w:basedOn w:val="Normal"/>
+    <w:link w:val="BalloonTextChar"/>
+    <w:uiPriority w:val="99"/>
+    <w:semiHidden/>
+    <w:unhideWhenUsed/>
+    <w:rsid w:val="00E211FE"/>
+    <w:pPr>
+      <w:spacing w:after="0" w:line="240" w:lineRule="auto"/>
+    </w:pPr>
+    <w:rPr>
+      <w:rFonts w:ascii="Segoe UI" w:hAnsi="Segoe UI" w:cs="Segoe UI"/>
+      <w:sz w:val="18"/>
+      <w:szCs w:val="18"/>
+    </w:rPr>
+  </w:style>
+  <w:style w:type="character" w:customStyle="1" w:styleId="BalloonTextChar">
+    <w:name w:val="Balloon Text Char"/>
+    <w:basedOn w:val="DefaultParagraphFont"/>
+    <w:link w:val="BalloonText"/>
+    <w:uiPriority w:val="99"/>
+    <w:semiHidden/>
+    <w:rsid w:val="00E211FE"/>
+    <w:rPr>
+      <w:rFonts w:ascii="Segoe UI" w:hAnsi="Segoe UI" w:cs="Segoe UI"/>
+      <w:sz w:val="18"/>
+      <w:szCs w:val="18"/>
+    </w:rPr>
+  </w:style>
 </w:styles>
 </file>
 

</xml_diff>

<commit_message>
complete proposal, storyboard pic
</commit_message>
<xml_diff>
--- a/projectProposal.docx
+++ b/projectProposal.docx
@@ -118,7 +118,13 @@
         <w:t xml:space="preserve"> By exploring the optimal strategies for solving the popular game 2048, </w:t>
       </w:r>
       <w:r>
-        <w:t xml:space="preserve">this game will offer a complete playable game, on top of which users are able to learn how the </w:t>
+        <w:t>this game will offer a complete</w:t>
+      </w:r>
+      <w:r>
+        <w:t>,</w:t>
+      </w:r>
+      <w:r>
+        <w:t xml:space="preserve"> playable game, on top of which users are able to learn how the </w:t>
       </w:r>
       <w:proofErr w:type="spellStart"/>
       <w:r>
@@ -370,25 +376,25 @@
       <w:pPr>
         <w:pStyle w:val="ListParagraph"/>
         <w:numPr>
-          <w:ilvl w:val="0"/>
+          <w:ilvl w:val="1"/>
           <w:numId w:val="1"/>
         </w:numPr>
         <w:spacing w:line="276" w:lineRule="auto"/>
       </w:pPr>
       <w:r>
-        <w:t xml:space="preserve">An </w:t>
-      </w:r>
-      <w:r>
-        <w:t>ai</w:t>
-      </w:r>
-      <w:r>
-        <w:t>.py file to solve the basic game of 2048.</w:t>
-      </w:r>
-      <w:r>
-        <w:t xml:space="preserve"> There will be a few functions for scoring individual aspects of a single game state, a sum function to evaluate and compute the final score of a single board, and a final recursive </w:t>
-      </w:r>
-      <w:r>
-        <w:t>function to implement the AI algorithm and give a single recommended step.</w:t>
+        <w:t>Later this main file will be improved</w:t>
+      </w:r>
+      <w:r>
+        <w:t xml:space="preserve"> to make the game entirely customizable, including features like different numbers of base tiles and multiple boards. This will include more similar functions and object</w:t>
+      </w:r>
+      <w:r>
+        <w:t>s</w:t>
+      </w:r>
+      <w:r>
+        <w:t>, but with more customizable parameters all considered</w:t>
+      </w:r>
+      <w:r>
+        <w:t>.</w:t>
       </w:r>
     </w:p>
     <w:p>
@@ -401,19 +407,47 @@
         <w:spacing w:line="276" w:lineRule="auto"/>
       </w:pPr>
       <w:r>
-        <w:t>A</w:t>
-      </w:r>
-      <w:r>
-        <w:t>n</w:t>
-      </w:r>
-      <w:r>
-        <w:t xml:space="preserve"> advancedMain.py file to make the game entirely customizable, including features like different numbers of base tiles and multiple boards.</w:t>
-      </w:r>
-      <w:r>
-        <w:t xml:space="preserve"> This will include more similar functions and objects from __init__.py, but with more customizable parameters all considered and written in objects</w:t>
-      </w:r>
-      <w:r>
-        <w:t>.</w:t>
+        <w:t xml:space="preserve">An </w:t>
+      </w:r>
+      <w:r>
+        <w:t>ai</w:t>
+      </w:r>
+      <w:r>
+        <w:t>.py file to solve the basic game of 2048.</w:t>
+      </w:r>
+      <w:r>
+        <w:t xml:space="preserve"> There will be a few functions for scoring individual aspects of a single game state, a sum function to evaluate and compute the final score of a single board, and a final recursive </w:t>
+      </w:r>
+      <w:r>
+        <w:t>function to implement the AI algorithm and give a single recommended step.</w:t>
+      </w:r>
+    </w:p>
+    <w:p>
+      <w:pPr>
+        <w:pStyle w:val="ListParagraph"/>
+        <w:numPr>
+          <w:ilvl w:val="1"/>
+          <w:numId w:val="1"/>
+        </w:numPr>
+        <w:spacing w:line="276" w:lineRule="auto"/>
+      </w:pPr>
+      <w:r>
+        <w:t>This file will be improved later</w:t>
+      </w:r>
+      <w:r>
+        <w:t xml:space="preserve"> to solve the advanced game mechanisms.</w:t>
+      </w:r>
+      <w:r>
+        <w:t xml:space="preserve"> I</w:t>
+      </w:r>
+      <w:r>
+        <w:t xml:space="preserve">t will </w:t>
+      </w:r>
+      <w:r>
+        <w:t>make the individual scoring functions more customizable and the whole recursive process more tuned to the customizable parameters that the users will want to</w:t>
+      </w:r>
+      <w:r>
+        <w:t xml:space="preserve"> specify.</w:t>
       </w:r>
     </w:p>
     <w:p>
@@ -426,33 +460,10 @@
         <w:spacing w:line="276" w:lineRule="auto"/>
       </w:pPr>
       <w:r>
-        <w:t>An advancedAI.py file to solve the advanced game mechanisms.</w:t>
-      </w:r>
-      <w:r>
-        <w:t xml:space="preserve"> This will also be </w:t>
-      </w:r>
-      <w:proofErr w:type="gramStart"/>
-      <w:r>
-        <w:t>similar to</w:t>
-      </w:r>
-      <w:proofErr w:type="gramEnd"/>
-      <w:r>
-        <w:t xml:space="preserve"> the file ai.py. </w:t>
-      </w:r>
-      <w:r>
-        <w:t>H</w:t>
-      </w:r>
-      <w:r>
-        <w:t>owever</w:t>
-      </w:r>
-      <w:r>
-        <w:t xml:space="preserve">, it will </w:t>
-      </w:r>
-      <w:r>
-        <w:t>make the individual scoring functions more customizable and the whole recursive process more tuned to the customizable parameters that the users will want to</w:t>
-      </w:r>
-      <w:r>
-        <w:t xml:space="preserve"> specify.</w:t>
+        <w:t>A dataVisualization.py file to visualize the results of test runs by utilizing matplotlib.</w:t>
+      </w:r>
+      <w:r>
+        <w:t xml:space="preserve"> Separating this external module will help make the structure clean and organized. It will also help debugging if anything goes wrong with the matplotlib code.</w:t>
       </w:r>
     </w:p>
     <w:p>
@@ -588,8 +599,18 @@
       <w:r>
         <w:t>.</w:t>
       </w:r>
+    </w:p>
+    <w:p>
+      <w:pPr>
+        <w:spacing w:line="276" w:lineRule="auto"/>
+        <w:ind w:left="0"/>
+      </w:pPr>
       <w:r>
         <w:tab/>
+        <w:t>Finally, t</w:t>
+      </w:r>
+      <w:r>
+        <w:t>here will be a test run function that runs the game created by the users’ input for some number of times, pass along the results to a new file, and open a new window to visualize the data using matplotlib.</w:t>
       </w:r>
     </w:p>
     <w:p>
@@ -674,7 +695,23 @@
         <w:spacing w:line="276" w:lineRule="auto"/>
       </w:pPr>
       <w:r>
-        <w:t>The game should be entirely playable, and the AI should perform reasonable, doing as well as a normal human would do.</w:t>
+        <w:lastRenderedPageBreak/>
+        <w:t xml:space="preserve">The game should be entirely playable, and the AI should perform </w:t>
+      </w:r>
+      <w:r>
+        <w:t xml:space="preserve">as </w:t>
+      </w:r>
+      <w:r>
+        <w:t>reasonabl</w:t>
+      </w:r>
+      <w:r>
+        <w:t>y well</w:t>
+      </w:r>
+      <w:r>
+        <w:t xml:space="preserve"> as</w:t>
+      </w:r>
+      <w:r>
+        <w:t xml:space="preserve"> a normal human would do.</w:t>
       </w:r>
     </w:p>
     <w:p>
@@ -725,7 +762,6 @@
         <w:spacing w:line="276" w:lineRule="auto"/>
       </w:pPr>
       <w:r>
-        <w:lastRenderedPageBreak/>
         <w:t>Functions and objects that take in valid inputs and re-construct the game accordingly. Now the game state should be able to have different base numbers (3 or 5,) different sizes of boards, and multiple boards</w:t>
       </w:r>
       <w:r>
@@ -885,9 +921,12 @@
         <w:ind w:left="0"/>
       </w:pPr>
       <w:r>
+        <w:rPr>
+          <w:noProof/>
+        </w:rPr>
         <w:drawing>
-          <wp:inline distT="0" distB="0" distL="0" distR="0" wp14:anchorId="0D664A69" wp14:editId="29A8B794">
-            <wp:extent cx="5943600" cy="3149600"/>
+          <wp:inline distT="0" distB="0" distL="0" distR="0" wp14:anchorId="0D664A69" wp14:editId="23A1CBA1">
+            <wp:extent cx="5361517" cy="2841146"/>
             <wp:effectExtent l="0" t="0" r="0" b="0"/>
             <wp:docPr id="1" name="Picture 1"/>
             <wp:cNvGraphicFramePr>
@@ -909,7 +948,7 @@
                   <pic:spPr>
                     <a:xfrm>
                       <a:off x="0" y="0"/>
-                      <a:ext cx="5943600" cy="3149600"/>
+                      <a:ext cx="5365391" cy="2843199"/>
                     </a:xfrm>
                     <a:prstGeom prst="rect">
                       <a:avLst/>
@@ -928,6 +967,7 @@
         <w:ind w:left="0"/>
       </w:pPr>
       <w:r>
+        <w:lastRenderedPageBreak/>
         <w:tab/>
         <w:t xml:space="preserve">URL: </w:t>
       </w:r>
@@ -976,7 +1016,6 @@
         <w:ind w:left="0"/>
       </w:pPr>
       <w:r>
-        <w:lastRenderedPageBreak/>
         <w:tab/>
         <w:t xml:space="preserve">Internal: basics, </w:t>
       </w:r>
@@ -1004,8 +1043,14 @@
         <w:spacing w:line="276" w:lineRule="auto"/>
         <w:ind w:left="0"/>
       </w:pPr>
+      <w:r>
+        <w:t>*</w:t>
+      </w:r>
       <w:bookmarkStart w:id="0" w:name="_GoBack"/>
       <w:bookmarkEnd w:id="0"/>
+      <w:r>
+        <w:t>Storyboarding is attached as an image file within the same folder.</w:t>
+      </w:r>
     </w:p>
     <w:sectPr>
       <w:pgSz w:w="12240" w:h="15840"/>
@@ -1035,7 +1080,7 @@
         <w:rFonts w:hint="default"/>
       </w:rPr>
     </w:lvl>
-    <w:lvl w:ilvl="1" w:tplc="04090019" w:tentative="1">
+    <w:lvl w:ilvl="1" w:tplc="04090019">
       <w:start w:val="1"/>
       <w:numFmt w:val="lowerLetter"/>
       <w:lvlText w:val="%2."/>
@@ -1044,7 +1089,7 @@
         <w:ind w:left="1440" w:hanging="360"/>
       </w:pPr>
     </w:lvl>
-    <w:lvl w:ilvl="2" w:tplc="0409001B" w:tentative="1">
+    <w:lvl w:ilvl="2" w:tplc="0409001B">
       <w:start w:val="1"/>
       <w:numFmt w:val="lowerRoman"/>
       <w:lvlText w:val="%3."/>

</xml_diff>

<commit_message>
TP2 proposal update 2.0
</commit_message>
<xml_diff>
--- a/projectProposal.docx
+++ b/projectProposal.docx
@@ -1084,7 +1084,15 @@
         <w:ind w:left="0" w:firstLine="720"/>
       </w:pPr>
       <w:r>
-        <w:t xml:space="preserve">The ai.py file will now feature exactly 3 AI algorithms: </w:t>
+        <w:t xml:space="preserve">The ai.py file </w:t>
+      </w:r>
+      <w:r>
+        <w:t>should</w:t>
+      </w:r>
+      <w:bookmarkStart w:id="0" w:name="_GoBack"/>
+      <w:bookmarkEnd w:id="0"/>
+      <w:r>
+        <w:t xml:space="preserve"> feature exactly 3 AI algorithms: </w:t>
       </w:r>
       <w:proofErr w:type="spellStart"/>
       <w:r>
@@ -1111,6 +1119,9 @@
       </w:pPr>
       <w:r>
         <w:t>The documentations will be more thorough because it will include how all algorithms work and their customizable parameters.</w:t>
+      </w:r>
+      <w:r>
+        <w:t xml:space="preserve"> The pages in the documentations will try to use recursive fractals to demonstrate how the AI algorithms work.</w:t>
       </w:r>
     </w:p>
     <w:p>
@@ -1149,53 +1160,21 @@
         <w:ind w:left="0"/>
       </w:pPr>
       <w:r>
-        <w:tab/>
-        <w:t xml:space="preserve">Now the game will also feature 3 algorithms. </w:t>
-      </w:r>
-      <w:r>
-        <w:t xml:space="preserve">The first two, </w:t>
-      </w:r>
-      <w:proofErr w:type="spellStart"/>
-      <w:r>
-        <w:t>expectimax</w:t>
-      </w:r>
-      <w:proofErr w:type="spellEnd"/>
-      <w:r>
-        <w:t xml:space="preserve"> and minimax, will have some customizable parameters, allowing users to change as they wish. The third, which is the RL algorithm, will be self-learning as it runs. This is done by </w:t>
-      </w:r>
-      <w:r>
-        <w:t>using a pre-set and customizable weight matrix that will be modified for every move in the game.</w:t>
-      </w:r>
-    </w:p>
-    <w:p>
-      <w:pPr>
-        <w:spacing w:line="276" w:lineRule="auto"/>
-        <w:ind w:left="0"/>
-      </w:pPr>
-      <w:r>
-        <w:tab/>
-        <w:t xml:space="preserve">More information about RL: </w:t>
-      </w:r>
-      <w:hyperlink r:id="rId7" w:history="1">
-        <w:r>
-          <w:rPr>
-            <w:rStyle w:val="Hyperlink"/>
-          </w:rPr>
-          <w:t>http://www.randalolson.com/2015/04/27/artificial-intelligence-has-crushed-all-human-records-in-2048-heres-how-the-ai-pulled-it-off/</w:t>
-        </w:r>
-      </w:hyperlink>
-    </w:p>
-    <w:p>
-      <w:pPr>
-        <w:spacing w:line="276" w:lineRule="auto"/>
-        <w:ind w:left="0"/>
-      </w:pPr>
-      <w:r>
-        <w:lastRenderedPageBreak/>
+        <w:rPr>
+          <w:noProof/>
+        </w:rPr>
         <w:drawing>
-          <wp:inline distT="0" distB="0" distL="0" distR="0" wp14:anchorId="35789029" wp14:editId="6D3F509B">
-            <wp:extent cx="5556536" cy="4686541"/>
-            <wp:effectExtent l="0" t="0" r="6350" b="0"/>
+          <wp:anchor distT="0" distB="0" distL="114300" distR="114300" simplePos="0" relativeHeight="251658240" behindDoc="0" locked="0" layoutInCell="1" allowOverlap="1" wp14:anchorId="35789029" wp14:editId="5076C3D2">
+            <wp:simplePos x="0" y="0"/>
+            <wp:positionH relativeFrom="margin">
+              <wp:posOffset>3709035</wp:posOffset>
+            </wp:positionH>
+            <wp:positionV relativeFrom="paragraph">
+              <wp:posOffset>869315</wp:posOffset>
+            </wp:positionV>
+            <wp:extent cx="2541905" cy="2143760"/>
+            <wp:effectExtent l="0" t="0" r="0" b="8890"/>
+            <wp:wrapSquare wrapText="bothSides"/>
             <wp:docPr id="2" name="Picture 2"/>
             <wp:cNvGraphicFramePr>
               <a:graphicFrameLocks xmlns:a="http://schemas.openxmlformats.org/drawingml/2006/main" noChangeAspect="1"/>
@@ -1208,7 +1187,13 @@
                     <pic:cNvPicPr/>
                   </pic:nvPicPr>
                   <pic:blipFill>
-                    <a:blip r:embed="rId8"/>
+                    <a:blip r:embed="rId7" cstate="print">
+                      <a:extLst>
+                        <a:ext uri="{28A0092B-C50C-407E-A947-70E740481C1C}">
+                          <a14:useLocalDpi xmlns:a14="http://schemas.microsoft.com/office/drawing/2010/main" val="0"/>
+                        </a:ext>
+                      </a:extLst>
+                    </a:blip>
                     <a:stretch>
                       <a:fillRect/>
                     </a:stretch>
@@ -1216,7 +1201,281 @@
                   <pic:spPr>
                     <a:xfrm>
                       <a:off x="0" y="0"/>
-                      <a:ext cx="5556536" cy="4686541"/>
+                      <a:ext cx="2541905" cy="2143760"/>
+                    </a:xfrm>
+                    <a:prstGeom prst="rect">
+                      <a:avLst/>
+                    </a:prstGeom>
+                  </pic:spPr>
+                </pic:pic>
+              </a:graphicData>
+            </a:graphic>
+            <wp14:sizeRelH relativeFrom="page">
+              <wp14:pctWidth>0</wp14:pctWidth>
+            </wp14:sizeRelH>
+            <wp14:sizeRelV relativeFrom="page">
+              <wp14:pctHeight>0</wp14:pctHeight>
+            </wp14:sizeRelV>
+          </wp:anchor>
+        </w:drawing>
+      </w:r>
+      <w:r>
+        <w:tab/>
+        <w:t xml:space="preserve">Now the game will also feature 3 algorithms. </w:t>
+      </w:r>
+      <w:r>
+        <w:t xml:space="preserve">The first two, </w:t>
+      </w:r>
+      <w:proofErr w:type="spellStart"/>
+      <w:r>
+        <w:t>expectimax</w:t>
+      </w:r>
+      <w:proofErr w:type="spellEnd"/>
+      <w:r>
+        <w:t xml:space="preserve"> and minimax, will have some customizable parameters, allowing users to change as they wish. The third, which is the RL algorithm, will be self-learning as it runs. This is done by </w:t>
+      </w:r>
+      <w:r>
+        <w:t>using a pre-set and customizable weight matrix that will be modified for every move in the game.</w:t>
+      </w:r>
+    </w:p>
+    <w:p>
+      <w:pPr>
+        <w:spacing w:line="276" w:lineRule="auto"/>
+        <w:ind w:left="0"/>
+      </w:pPr>
+      <w:r>
+        <w:tab/>
+      </w:r>
+      <w:r>
+        <w:t>In this RL algorithm, e</w:t>
+      </w:r>
+      <w:r>
+        <w:t xml:space="preserve">ssentially, the base matrix (general guideline) may look like </w:t>
+      </w:r>
+      <w:r>
+        <w:rPr>
+          <w:color w:val="000000"/>
+        </w:rPr>
+        <w:t>base-matrix is [[1000,100,10,1</w:t>
+      </w:r>
+      <w:proofErr w:type="gramStart"/>
+      <w:r>
+        <w:rPr>
+          <w:color w:val="000000"/>
+        </w:rPr>
+        <w:t>],[</w:t>
+      </w:r>
+      <w:proofErr w:type="gramEnd"/>
+      <w:r>
+        <w:rPr>
+          <w:color w:val="000000"/>
+        </w:rPr>
+        <w:t>0,0,0,0],[0,0,0,0],[0,0,0,0]]</w:t>
+      </w:r>
+      <w:r>
+        <w:rPr>
+          <w:color w:val="000000"/>
+        </w:rPr>
+        <w:t xml:space="preserve">. The </w:t>
+      </w:r>
+      <w:r>
+        <w:rPr>
+          <w:color w:val="000000"/>
+        </w:rPr>
+        <w:t>AI will try to modify it to get the best strategy after every single move</w:t>
+      </w:r>
+      <w:r>
+        <w:rPr>
+          <w:color w:val="000000"/>
+        </w:rPr>
+        <w:t xml:space="preserve"> in every single game</w:t>
+      </w:r>
+      <w:r>
+        <w:rPr>
+          <w:color w:val="000000"/>
+        </w:rPr>
+        <w:t xml:space="preserve"> and ultimate learn where to position the 1</w:t>
+      </w:r>
+      <w:r>
+        <w:rPr>
+          <w:color w:val="000000"/>
+          <w:vertAlign w:val="superscript"/>
+        </w:rPr>
+        <w:t>st</w:t>
+      </w:r>
+      <w:r>
+        <w:rPr>
+          <w:color w:val="000000"/>
+        </w:rPr>
+        <w:t>, 2</w:t>
+      </w:r>
+      <w:r>
+        <w:rPr>
+          <w:color w:val="000000"/>
+          <w:vertAlign w:val="superscript"/>
+        </w:rPr>
+        <w:t>nd</w:t>
+      </w:r>
+      <w:r>
+        <w:rPr>
+          <w:color w:val="000000"/>
+        </w:rPr>
+        <w:t>, 3</w:t>
+      </w:r>
+      <w:r>
+        <w:rPr>
+          <w:color w:val="000000"/>
+          <w:vertAlign w:val="superscript"/>
+        </w:rPr>
+        <w:t>rd</w:t>
+      </w:r>
+      <w:r>
+        <w:rPr>
+          <w:color w:val="000000"/>
+        </w:rPr>
+        <w:t xml:space="preserve"> largest tiles, </w:t>
+      </w:r>
+      <w:proofErr w:type="spellStart"/>
+      <w:r>
+        <w:rPr>
+          <w:color w:val="000000"/>
+        </w:rPr>
+        <w:t>ect</w:t>
+      </w:r>
+      <w:proofErr w:type="spellEnd"/>
+      <w:r>
+        <w:rPr>
+          <w:color w:val="000000"/>
+        </w:rPr>
+        <w:t>. The e</w:t>
+      </w:r>
+      <w:r>
+        <w:rPr>
+          <w:color w:val="000000"/>
+        </w:rPr>
+        <w:t>nd matrix</w:t>
+      </w:r>
+      <w:r>
+        <w:rPr>
+          <w:color w:val="000000"/>
+        </w:rPr>
+        <w:t xml:space="preserve"> after a few dozen games</w:t>
+      </w:r>
+      <w:r>
+        <w:rPr>
+          <w:color w:val="000000"/>
+        </w:rPr>
+        <w:t xml:space="preserve"> may look</w:t>
+      </w:r>
+      <w:r>
+        <w:rPr>
+          <w:color w:val="000000"/>
+        </w:rPr>
+        <w:t xml:space="preserve"> </w:t>
+      </w:r>
+      <w:r>
+        <w:rPr>
+          <w:color w:val="000000"/>
+        </w:rPr>
+        <w:t>like [[564,240,105,49</w:t>
+      </w:r>
+      <w:proofErr w:type="gramStart"/>
+      <w:r>
+        <w:rPr>
+          <w:color w:val="000000"/>
+        </w:rPr>
+        <w:t>],[</w:t>
+      </w:r>
+      <w:proofErr w:type="gramEnd"/>
+      <w:r>
+        <w:rPr>
+          <w:color w:val="000000"/>
+        </w:rPr>
+        <w:t>222,140,67,9],[7,4,2,1],[2,-5,-12,-23]]</w:t>
+      </w:r>
+      <w:r>
+        <w:rPr>
+          <w:color w:val="000000"/>
+        </w:rPr>
+        <w:t>.</w:t>
+      </w:r>
+    </w:p>
+    <w:p>
+      <w:pPr>
+        <w:spacing w:line="276" w:lineRule="auto"/>
+        <w:ind w:left="0"/>
+      </w:pPr>
+      <w:r>
+        <w:tab/>
+        <w:t xml:space="preserve">More information about </w:t>
+      </w:r>
+      <w:r>
+        <w:t xml:space="preserve">this </w:t>
+      </w:r>
+      <w:r>
+        <w:t xml:space="preserve">RL: </w:t>
+      </w:r>
+      <w:hyperlink r:id="rId8" w:history="1">
+        <w:r>
+          <w:rPr>
+            <w:rStyle w:val="Hyperlink"/>
+          </w:rPr>
+          <w:t>http://www.randalolson.com/2015/04/27/artificial-intelligence-has-crushed-all-human-records-in-2048-heres-how-the-ai-pulled-it-off/</w:t>
+        </w:r>
+      </w:hyperlink>
+    </w:p>
+    <w:p>
+      <w:pPr>
+        <w:spacing w:line="276" w:lineRule="auto"/>
+        <w:ind w:left="0" w:firstLine="720"/>
+      </w:pPr>
+      <w:r>
+        <w:lastRenderedPageBreak/>
+        <w:t>A more math</w:t>
+      </w:r>
+      <w:r>
+        <w:t xml:space="preserve">-y source for this RL: </w:t>
+      </w:r>
+      <w:hyperlink r:id="rId9" w:history="1">
+        <w:r>
+          <w:rPr>
+            <w:rStyle w:val="Hyperlink"/>
+          </w:rPr>
+          <w:t>https://codemyroad.wordpress.com/2014/05/14/2048-ai-the-intelligent-bot/</w:t>
+        </w:r>
+      </w:hyperlink>
+    </w:p>
+    <w:p>
+      <w:pPr>
+        <w:spacing w:line="276" w:lineRule="auto"/>
+        <w:ind w:left="0" w:firstLine="720"/>
+      </w:pPr>
+      <w:r>
+        <w:drawing>
+          <wp:inline distT="0" distB="0" distL="0" distR="0" wp14:anchorId="41B6B131" wp14:editId="1ECA59DA">
+            <wp:extent cx="4702359" cy="2283357"/>
+            <wp:effectExtent l="0" t="0" r="3175" b="3175"/>
+            <wp:docPr id="3" name="Picture 3"/>
+            <wp:cNvGraphicFramePr>
+              <a:graphicFrameLocks xmlns:a="http://schemas.openxmlformats.org/drawingml/2006/main" noChangeAspect="1"/>
+            </wp:cNvGraphicFramePr>
+            <a:graphic xmlns:a="http://schemas.openxmlformats.org/drawingml/2006/main">
+              <a:graphicData uri="http://schemas.openxmlformats.org/drawingml/2006/picture">
+                <pic:pic xmlns:pic="http://schemas.openxmlformats.org/drawingml/2006/picture">
+                  <pic:nvPicPr>
+                    <pic:cNvPr id="1" name=""/>
+                    <pic:cNvPicPr/>
+                  </pic:nvPicPr>
+                  <pic:blipFill>
+                    <a:blip r:embed="rId10"/>
+                    <a:stretch>
+                      <a:fillRect/>
+                    </a:stretch>
+                  </pic:blipFill>
+                  <pic:spPr>
+                    <a:xfrm>
+                      <a:off x="0" y="0"/>
+                      <a:ext cx="4723053" cy="2293405"/>
                     </a:xfrm>
                     <a:prstGeom prst="rect">
                       <a:avLst/>
@@ -1235,25 +1494,6 @@
         <w:ind w:left="0"/>
       </w:pPr>
       <w:r>
-        <w:t xml:space="preserve">Note: this board shows the probability of empty tiles. </w:t>
-      </w:r>
-      <w:proofErr w:type="spellStart"/>
-      <w:r>
-        <w:t>Vise</w:t>
-      </w:r>
-      <w:proofErr w:type="spellEnd"/>
-      <w:r>
-        <w:t xml:space="preserve"> versa, (1-the probability) should be how these tiles should be occupied. This is the preliminary target for the self-learning matrix.</w:t>
-      </w:r>
-      <w:bookmarkStart w:id="0" w:name="_GoBack"/>
-      <w:bookmarkEnd w:id="0"/>
-    </w:p>
-    <w:p>
-      <w:pPr>
-        <w:spacing w:line="276" w:lineRule="auto"/>
-        <w:ind w:left="0"/>
-      </w:pPr>
-      <w:r>
         <w:rPr>
           <w:b/>
           <w:sz w:val="28"/>
@@ -1305,6 +1545,9 @@
         <w:t xml:space="preserve"> and minimax algorithm</w:t>
       </w:r>
       <w:r>
+        <w:t xml:space="preserve"> (with alpha-beta pruning)</w:t>
+      </w:r>
+      <w:r>
         <w:t xml:space="preserve"> that perform reasonably well.</w:t>
       </w:r>
     </w:p>
@@ -1369,7 +1612,7 @@
         <w:t>Massive documentations</w:t>
       </w:r>
       <w:r>
-        <w:t>.</w:t>
+        <w:t>, maybe with fractals to illustrate how the algorithms work (draw nodes.)</w:t>
       </w:r>
     </w:p>
     <w:p>
@@ -1420,7 +1663,16 @@
         <w:spacing w:line="276" w:lineRule="auto"/>
       </w:pPr>
       <w:r>
-        <w:t>Matplotlib data visualization for testing purposes, if threading works well</w:t>
+        <w:t>Matplotlib data visualization for testing purposes</w:t>
+      </w:r>
+      <w:r>
+        <w:t xml:space="preserve"> and show results in pie c</w:t>
+      </w:r>
+      <w:r>
+        <w:t>harts</w:t>
+      </w:r>
+      <w:r>
+        <w:t>, if threading works well</w:t>
       </w:r>
       <w:r>
         <w:t>.</w:t>

</xml_diff>

<commit_message>
documentation, readme, video.text, updated Design Doc,
</commit_message>
<xml_diff>
--- a/projectProposal.docx
+++ b/projectProposal.docx
@@ -1089,8 +1089,6 @@
       <w:r>
         <w:t>should</w:t>
       </w:r>
-      <w:bookmarkStart w:id="0" w:name="_GoBack"/>
-      <w:bookmarkEnd w:id="0"/>
       <w:r>
         <w:t xml:space="preserve"> feature exactly 3 AI algorithms: </w:t>
       </w:r>
@@ -1270,19 +1268,7 @@
         <w:rPr>
           <w:color w:val="000000"/>
         </w:rPr>
-        <w:t>0,0,0,0],[0,0,0,0],[0,0,0,0]]</w:t>
-      </w:r>
-      <w:r>
-        <w:rPr>
-          <w:color w:val="000000"/>
-        </w:rPr>
-        <w:t xml:space="preserve">. The </w:t>
-      </w:r>
-      <w:r>
-        <w:rPr>
-          <w:color w:val="000000"/>
-        </w:rPr>
-        <w:t>AI will try to modify it to get the best strategy after every single move</w:t>
+        <w:t>0,0,0,0],[0,0,0,0],[0,0,0,0]]. The AI will try to modify it to get the best strategy after every single move</w:t>
       </w:r>
       <w:r>
         <w:rPr>
@@ -1347,57 +1333,45 @@
         <w:rPr>
           <w:color w:val="000000"/>
         </w:rPr>
-        <w:t>. The e</w:t>
+        <w:t>. The end matrix</w:t>
       </w:r>
       <w:r>
         <w:rPr>
           <w:color w:val="000000"/>
         </w:rPr>
-        <w:t>nd matrix</w:t>
+        <w:t xml:space="preserve"> after a few dozen games</w:t>
       </w:r>
       <w:r>
         <w:rPr>
           <w:color w:val="000000"/>
         </w:rPr>
-        <w:t xml:space="preserve"> after a few dozen games</w:t>
+        <w:t xml:space="preserve"> may look</w:t>
       </w:r>
       <w:r>
         <w:rPr>
           <w:color w:val="000000"/>
         </w:rPr>
-        <w:t xml:space="preserve"> may look</w:t>
+        <w:t xml:space="preserve"> </w:t>
       </w:r>
       <w:r>
         <w:rPr>
           <w:color w:val="000000"/>
         </w:rPr>
-        <w:t xml:space="preserve"> </w:t>
-      </w:r>
+        <w:t>like [[564,240,105,49</w:t>
+      </w:r>
+      <w:proofErr w:type="gramStart"/>
       <w:r>
         <w:rPr>
           <w:color w:val="000000"/>
         </w:rPr>
-        <w:t>like [[564,240,105,49</w:t>
-      </w:r>
-      <w:proofErr w:type="gramStart"/>
+        <w:t>],[</w:t>
+      </w:r>
+      <w:proofErr w:type="gramEnd"/>
       <w:r>
         <w:rPr>
           <w:color w:val="000000"/>
         </w:rPr>
-        <w:t>],[</w:t>
-      </w:r>
-      <w:proofErr w:type="gramEnd"/>
-      <w:r>
-        <w:rPr>
-          <w:color w:val="000000"/>
-        </w:rPr>
-        <w:t>222,140,67,9],[7,4,2,1],[2,-5,-12,-23]]</w:t>
-      </w:r>
-      <w:r>
-        <w:rPr>
-          <w:color w:val="000000"/>
-        </w:rPr>
-        <w:t>.</w:t>
+        <w:t>222,140,67,9],[7,4,2,1],[2,-5,-12,-23]].</w:t>
       </w:r>
     </w:p>
     <w:p>
@@ -1451,6 +1425,9 @@
         <w:ind w:left="0" w:firstLine="720"/>
       </w:pPr>
       <w:r>
+        <w:rPr>
+          <w:noProof/>
+        </w:rPr>
         <w:drawing>
           <wp:inline distT="0" distB="0" distL="0" distR="0" wp14:anchorId="41B6B131" wp14:editId="1ECA59DA">
             <wp:extent cx="4702359" cy="2283357"/>
@@ -1678,6 +1655,117 @@
         <w:t>.</w:t>
       </w:r>
     </w:p>
+    <w:p>
+      <w:pPr>
+        <w:spacing w:line="276" w:lineRule="auto"/>
+        <w:ind w:left="0"/>
+        <w:jc w:val="center"/>
+        <w:rPr>
+          <w:sz w:val="28"/>
+          <w:szCs w:val="28"/>
+        </w:rPr>
+      </w:pPr>
+      <w:r>
+        <w:rPr>
+          <w:sz w:val="28"/>
+          <w:szCs w:val="28"/>
+        </w:rPr>
+        <w:t>TP 2 Update</w:t>
+      </w:r>
+    </w:p>
+    <w:p>
+      <w:pPr>
+        <w:spacing w:line="276" w:lineRule="auto"/>
+        <w:ind w:left="0"/>
+      </w:pPr>
+      <w:r>
+        <w:t>Final u</w:t>
+      </w:r>
+      <w:r>
+        <w:t>pdates include:</w:t>
+      </w:r>
+    </w:p>
+    <w:p>
+      <w:pPr>
+        <w:pStyle w:val="ListParagraph"/>
+        <w:numPr>
+          <w:ilvl w:val="1"/>
+          <w:numId w:val="6"/>
+        </w:numPr>
+        <w:spacing w:line="276" w:lineRule="auto"/>
+      </w:pPr>
+      <w:r>
+        <w:t xml:space="preserve">Documentations </w:t>
+      </w:r>
+      <w:r>
+        <w:t xml:space="preserve">with fractals </w:t>
+      </w:r>
+      <w:bookmarkStart w:id="0" w:name="_GoBack"/>
+      <w:bookmarkEnd w:id="0"/>
+      <w:r>
+        <w:t>done.</w:t>
+      </w:r>
+    </w:p>
+    <w:p>
+      <w:pPr>
+        <w:pStyle w:val="ListParagraph"/>
+        <w:numPr>
+          <w:ilvl w:val="1"/>
+          <w:numId w:val="6"/>
+        </w:numPr>
+        <w:spacing w:line="276" w:lineRule="auto"/>
+      </w:pPr>
+      <w:r>
+        <w:t xml:space="preserve">GUI </w:t>
+      </w:r>
+      <w:r>
+        <w:t>done.</w:t>
+      </w:r>
+    </w:p>
+    <w:p>
+      <w:pPr>
+        <w:pStyle w:val="ListParagraph"/>
+        <w:numPr>
+          <w:ilvl w:val="1"/>
+          <w:numId w:val="6"/>
+        </w:numPr>
+        <w:spacing w:line="276" w:lineRule="auto"/>
+      </w:pPr>
+      <w:r>
+        <w:t xml:space="preserve">RL algorithm </w:t>
+      </w:r>
+      <w:r>
+        <w:t xml:space="preserve">totally functionally, but beginner users are not able to change the evaluation functions. The documentation will allow more advanced users to go into source code and change </w:t>
+      </w:r>
+      <w:r>
+        <w:t xml:space="preserve">the evaluation </w:t>
+      </w:r>
+      <w:r>
+        <w:t>as they wish.</w:t>
+      </w:r>
+    </w:p>
+    <w:p>
+      <w:pPr>
+        <w:pStyle w:val="ListParagraph"/>
+        <w:numPr>
+          <w:ilvl w:val="1"/>
+          <w:numId w:val="6"/>
+        </w:numPr>
+        <w:spacing w:line="276" w:lineRule="auto"/>
+      </w:pPr>
+      <w:r>
+        <w:t xml:space="preserve">Matplotlib data visualization for </w:t>
+      </w:r>
+      <w:r>
+        <w:t>pre-recorded data for each algorithm. No threading needed.</w:t>
+      </w:r>
+    </w:p>
+    <w:p>
+      <w:pPr>
+        <w:spacing w:line="276" w:lineRule="auto"/>
+        <w:ind w:left="0"/>
+      </w:pPr>
+    </w:p>
     <w:sectPr>
       <w:pgSz w:w="12240" w:h="15840"/>
       <w:pgMar w:top="1440" w:right="1440" w:bottom="1440" w:left="1440" w:header="720" w:footer="720" w:gutter="0"/>
@@ -1780,6 +1868,95 @@
     </w:lvl>
   </w:abstractNum>
   <w:abstractNum w:abstractNumId="1" w15:restartNumberingAfterBreak="0">
+    <w:nsid w:val="10B94B94"/>
+    <w:multiLevelType w:val="hybridMultilevel"/>
+    <w:tmpl w:val="28081102"/>
+    <w:lvl w:ilvl="0" w:tplc="0409000F">
+      <w:start w:val="1"/>
+      <w:numFmt w:val="decimal"/>
+      <w:lvlText w:val="%1."/>
+      <w:lvlJc w:val="left"/>
+      <w:pPr>
+        <w:ind w:left="720" w:hanging="360"/>
+      </w:pPr>
+      <w:rPr>
+        <w:rFonts w:hint="default"/>
+      </w:rPr>
+    </w:lvl>
+    <w:lvl w:ilvl="1" w:tplc="04090019">
+      <w:start w:val="1"/>
+      <w:numFmt w:val="lowerLetter"/>
+      <w:lvlText w:val="%2."/>
+      <w:lvlJc w:val="left"/>
+      <w:pPr>
+        <w:ind w:left="1440" w:hanging="360"/>
+      </w:pPr>
+    </w:lvl>
+    <w:lvl w:ilvl="2" w:tplc="0409001B" w:tentative="1">
+      <w:start w:val="1"/>
+      <w:numFmt w:val="lowerRoman"/>
+      <w:lvlText w:val="%3."/>
+      <w:lvlJc w:val="right"/>
+      <w:pPr>
+        <w:ind w:left="2160" w:hanging="180"/>
+      </w:pPr>
+    </w:lvl>
+    <w:lvl w:ilvl="3" w:tplc="0409000F" w:tentative="1">
+      <w:start w:val="1"/>
+      <w:numFmt w:val="decimal"/>
+      <w:lvlText w:val="%4."/>
+      <w:lvlJc w:val="left"/>
+      <w:pPr>
+        <w:ind w:left="2880" w:hanging="360"/>
+      </w:pPr>
+    </w:lvl>
+    <w:lvl w:ilvl="4" w:tplc="04090019" w:tentative="1">
+      <w:start w:val="1"/>
+      <w:numFmt w:val="lowerLetter"/>
+      <w:lvlText w:val="%5."/>
+      <w:lvlJc w:val="left"/>
+      <w:pPr>
+        <w:ind w:left="3600" w:hanging="360"/>
+      </w:pPr>
+    </w:lvl>
+    <w:lvl w:ilvl="5" w:tplc="0409001B" w:tentative="1">
+      <w:start w:val="1"/>
+      <w:numFmt w:val="lowerRoman"/>
+      <w:lvlText w:val="%6."/>
+      <w:lvlJc w:val="right"/>
+      <w:pPr>
+        <w:ind w:left="4320" w:hanging="180"/>
+      </w:pPr>
+    </w:lvl>
+    <w:lvl w:ilvl="6" w:tplc="0409000F" w:tentative="1">
+      <w:start w:val="1"/>
+      <w:numFmt w:val="decimal"/>
+      <w:lvlText w:val="%7."/>
+      <w:lvlJc w:val="left"/>
+      <w:pPr>
+        <w:ind w:left="5040" w:hanging="360"/>
+      </w:pPr>
+    </w:lvl>
+    <w:lvl w:ilvl="7" w:tplc="04090019" w:tentative="1">
+      <w:start w:val="1"/>
+      <w:numFmt w:val="lowerLetter"/>
+      <w:lvlText w:val="%8."/>
+      <w:lvlJc w:val="left"/>
+      <w:pPr>
+        <w:ind w:left="5760" w:hanging="360"/>
+      </w:pPr>
+    </w:lvl>
+    <w:lvl w:ilvl="8" w:tplc="0409001B" w:tentative="1">
+      <w:start w:val="1"/>
+      <w:numFmt w:val="lowerRoman"/>
+      <w:lvlText w:val="%9."/>
+      <w:lvlJc w:val="right"/>
+      <w:pPr>
+        <w:ind w:left="6480" w:hanging="180"/>
+      </w:pPr>
+    </w:lvl>
+  </w:abstractNum>
+  <w:abstractNum w:abstractNumId="2" w15:restartNumberingAfterBreak="0">
     <w:nsid w:val="3E4D5A47"/>
     <w:multiLevelType w:val="hybridMultilevel"/>
     <w:tmpl w:val="153E6862"/>
@@ -1868,7 +2045,7 @@
       </w:pPr>
     </w:lvl>
   </w:abstractNum>
-  <w:abstractNum w:abstractNumId="2" w15:restartNumberingAfterBreak="0">
+  <w:abstractNum w:abstractNumId="3" w15:restartNumberingAfterBreak="0">
     <w:nsid w:val="42113B55"/>
     <w:multiLevelType w:val="hybridMultilevel"/>
     <w:tmpl w:val="0A7A6B38"/>
@@ -1957,7 +2134,7 @@
       </w:pPr>
     </w:lvl>
   </w:abstractNum>
-  <w:abstractNum w:abstractNumId="3" w15:restartNumberingAfterBreak="0">
+  <w:abstractNum w:abstractNumId="4" w15:restartNumberingAfterBreak="0">
     <w:nsid w:val="54F1764D"/>
     <w:multiLevelType w:val="hybridMultilevel"/>
     <w:tmpl w:val="28081102"/>
@@ -2046,7 +2223,7 @@
       </w:pPr>
     </w:lvl>
   </w:abstractNum>
-  <w:abstractNum w:abstractNumId="4" w15:restartNumberingAfterBreak="0">
+  <w:abstractNum w:abstractNumId="5" w15:restartNumberingAfterBreak="0">
     <w:nsid w:val="761C4EF5"/>
     <w:multiLevelType w:val="hybridMultilevel"/>
     <w:tmpl w:val="93ACAEA8"/>
@@ -2136,19 +2313,22 @@
     </w:lvl>
   </w:abstractNum>
   <w:num w:numId="1">
-    <w:abstractNumId w:val="2"/>
+    <w:abstractNumId w:val="3"/>
   </w:num>
   <w:num w:numId="2">
-    <w:abstractNumId w:val="4"/>
+    <w:abstractNumId w:val="5"/>
   </w:num>
   <w:num w:numId="3">
     <w:abstractNumId w:val="0"/>
   </w:num>
   <w:num w:numId="4">
-    <w:abstractNumId w:val="1"/>
+    <w:abstractNumId w:val="2"/>
   </w:num>
   <w:num w:numId="5">
-    <w:abstractNumId w:val="3"/>
+    <w:abstractNumId w:val="4"/>
+  </w:num>
+  <w:num w:numId="6">
+    <w:abstractNumId w:val="1"/>
   </w:num>
 </w:numbering>
 </file>
@@ -2553,7 +2733,7 @@
   <w:style w:type="paragraph" w:default="1" w:styleId="Normal">
     <w:name w:val="Normal"/>
     <w:qFormat/>
-    <w:rsid w:val="00B317FC"/>
+    <w:rsid w:val="004E4988"/>
   </w:style>
   <w:style w:type="character" w:default="1" w:styleId="DefaultParagraphFont">
     <w:name w:val="Default Paragraph Font"/>

</xml_diff>

<commit_message>
matplotlib done, csv data, video done
</commit_message>
<xml_diff>
--- a/projectProposal.docx
+++ b/projectProposal.docx
@@ -1254,21 +1254,7 @@
         <w:rPr>
           <w:color w:val="000000"/>
         </w:rPr>
-        <w:t>base-matrix is [[1000,100,10,1</w:t>
-      </w:r>
-      <w:proofErr w:type="gramStart"/>
-      <w:r>
-        <w:rPr>
-          <w:color w:val="000000"/>
-        </w:rPr>
-        <w:t>],[</w:t>
-      </w:r>
-      <w:proofErr w:type="gramEnd"/>
-      <w:r>
-        <w:rPr>
-          <w:color w:val="000000"/>
-        </w:rPr>
-        <w:t>0,0,0,0],[0,0,0,0],[0,0,0,0]]. The AI will try to modify it to get the best strategy after every single move</w:t>
+        <w:t>base-matrix is [[1000,100,10,1],[0,0,0,0],[0,0,0,0],[0,0,0,0]]. The AI will try to modify it to get the best strategy after every single move</w:t>
       </w:r>
       <w:r>
         <w:rPr>
@@ -1357,21 +1343,7 @@
         <w:rPr>
           <w:color w:val="000000"/>
         </w:rPr>
-        <w:t>like [[564,240,105,49</w:t>
-      </w:r>
-      <w:proofErr w:type="gramStart"/>
-      <w:r>
-        <w:rPr>
-          <w:color w:val="000000"/>
-        </w:rPr>
-        <w:t>],[</w:t>
-      </w:r>
-      <w:proofErr w:type="gramEnd"/>
-      <w:r>
-        <w:rPr>
-          <w:color w:val="000000"/>
-        </w:rPr>
-        <w:t>222,140,67,9],[7,4,2,1],[2,-5,-12,-23]].</w:t>
+        <w:t>like [[564,240,105,49],[222,140,67,9],[7,4,2,1],[2,-5,-12,-23]].</w:t>
       </w:r>
     </w:p>
     <w:p>
@@ -1679,10 +1651,7 @@
         <w:ind w:left="0"/>
       </w:pPr>
       <w:r>
-        <w:t>Final u</w:t>
-      </w:r>
-      <w:r>
-        <w:t>pdates include:</w:t>
+        <w:t>Final updates include:</w:t>
       </w:r>
     </w:p>
     <w:p>
@@ -1700,8 +1669,6 @@
       <w:r>
         <w:t xml:space="preserve">with fractals </w:t>
       </w:r>
-      <w:bookmarkStart w:id="0" w:name="_GoBack"/>
-      <w:bookmarkEnd w:id="0"/>
       <w:r>
         <w:t>done.</w:t>
       </w:r>
@@ -1759,12 +1726,8 @@
       <w:r>
         <w:t>pre-recorded data for each algorithm. No threading needed.</w:t>
       </w:r>
-    </w:p>
-    <w:p>
-      <w:pPr>
-        <w:spacing w:line="276" w:lineRule="auto"/>
-        <w:ind w:left="0"/>
-      </w:pPr>
+      <w:bookmarkStart w:id="0" w:name="_GoBack"/>
+      <w:bookmarkEnd w:id="0"/>
     </w:p>
     <w:sectPr>
       <w:pgSz w:w="12240" w:h="15840"/>

</xml_diff>